<commit_message>
send Intro to Ben
</commit_message>
<xml_diff>
--- a/writeup/Introduction.docx
+++ b/writeup/Introduction.docx
@@ -4,6 +4,42 @@
   <w:body>
     <w:p>
       <w:pPr>
+        <w:jc w:val="center"/>
+        <w:rPr>
+          <w:rFonts w:cs="Times New Roman"/>
+          <w:b/>
+          <w:szCs w:val="24"/>
+        </w:rPr>
+      </w:pPr>
+      <w:r>
+        <w:rPr>
+          <w:rFonts w:cs="Times New Roman"/>
+          <w:b/>
+          <w:szCs w:val="24"/>
+        </w:rPr>
+        <w:t>Why does best practice not work in practice?</w:t>
+      </w:r>
+    </w:p>
+    <w:p>
+      <w:pPr>
+        <w:jc w:val="center"/>
+        <w:rPr>
+          <w:rFonts w:cs="Times New Roman"/>
+          <w:b/>
+          <w:szCs w:val="24"/>
+        </w:rPr>
+      </w:pPr>
+      <w:r>
+        <w:rPr>
+          <w:rFonts w:cs="Times New Roman"/>
+          <w:b/>
+          <w:szCs w:val="24"/>
+        </w:rPr>
+        <w:t>The importance of political will to reform implementation</w:t>
+      </w:r>
+    </w:p>
+    <w:p>
+      <w:pPr>
         <w:pStyle w:val="ListParagraph"/>
         <w:numPr>
           <w:ilvl w:val="0"/>
@@ -24,6 +60,7 @@
     </w:p>
     <w:p>
       <w:pPr>
+        <w:ind w:firstLine="360"/>
         <w:rPr>
           <w:rFonts w:cs="Times New Roman"/>
           <w:szCs w:val="24"/>
@@ -55,21 +92,49 @@
           <w:rFonts w:cs="Times New Roman"/>
           <w:szCs w:val="24"/>
         </w:rPr>
-        <w:t xml:space="preserve">Report, which </w:t>
-      </w:r>
-      <w:r>
-        <w:rPr>
-          <w:rFonts w:cs="Times New Roman"/>
-          <w:szCs w:val="24"/>
-        </w:rPr>
-        <w:t>scores countries</w:t>
-      </w:r>
-      <w:r>
-        <w:rPr>
-          <w:rFonts w:cs="Times New Roman"/>
-          <w:szCs w:val="24"/>
-        </w:rPr>
-        <w:t xml:space="preserve"> based on their</w:t>
+        <w:t>Report</w:t>
+      </w:r>
+      <w:r>
+        <w:rPr>
+          <w:rFonts w:cs="Times New Roman"/>
+          <w:szCs w:val="24"/>
+        </w:rPr>
+        <w:t xml:space="preserve"> (2011)</w:t>
+      </w:r>
+      <w:r>
+        <w:rPr>
+          <w:rFonts w:cs="Times New Roman"/>
+          <w:szCs w:val="24"/>
+        </w:rPr>
+        <w:t xml:space="preserve">, which </w:t>
+      </w:r>
+      <w:r>
+        <w:rPr>
+          <w:rFonts w:cs="Times New Roman"/>
+          <w:szCs w:val="24"/>
+        </w:rPr>
+        <w:t>ranks</w:t>
+      </w:r>
+      <w:r>
+        <w:rPr>
+          <w:rFonts w:cs="Times New Roman"/>
+          <w:szCs w:val="24"/>
+        </w:rPr>
+        <w:t xml:space="preserve"> countries</w:t>
+      </w:r>
+      <w:r>
+        <w:rPr>
+          <w:rFonts w:cs="Times New Roman"/>
+          <w:szCs w:val="24"/>
+        </w:rPr>
+        <w:t xml:space="preserve"> </w:t>
+      </w:r>
+      <w:r>
+        <w:rPr>
+          <w:rFonts w:cs="Times New Roman"/>
+          <w:szCs w:val="24"/>
+        </w:rPr>
+        <w:t>on their</w:t>
       </w:r>
       <w:r>
         <w:rPr>
@@ -97,7 +162,21 @@
           <w:rFonts w:cs="Times New Roman"/>
           <w:szCs w:val="24"/>
         </w:rPr>
-        <w:t>ry stands out remarkably. It boasts an exemplary score of 86.9 on illegal framework</w:t>
+        <w:t xml:space="preserve">ry stands out remarkably. It boasts </w:t>
+      </w:r>
+      <w:r>
+        <w:rPr>
+          <w:rFonts w:cs="Times New Roman"/>
+          <w:szCs w:val="24"/>
+        </w:rPr>
+        <w:t xml:space="preserve">an exemplary score of 86.9 on </w:t>
+      </w:r>
+      <w:r>
+        <w:rPr>
+          <w:rFonts w:cs="Times New Roman"/>
+          <w:szCs w:val="24"/>
+        </w:rPr>
+        <w:t>legal framework</w:t>
       </w:r>
       <w:r>
         <w:rPr>
@@ -139,7 +218,14 @@
           <w:rFonts w:cs="Times New Roman"/>
           <w:szCs w:val="24"/>
         </w:rPr>
-        <w:t>has nearly perfect</w:t>
+        <w:t xml:space="preserve">has </w:t>
+      </w:r>
+      <w:r>
+        <w:rPr>
+          <w:rFonts w:cs="Times New Roman"/>
+          <w:szCs w:val="24"/>
+        </w:rPr>
+        <w:t>perfect</w:t>
       </w:r>
       <w:r>
         <w:rPr>
@@ -167,7 +253,7 @@
           <w:rFonts w:cs="Times New Roman"/>
           <w:szCs w:val="24"/>
         </w:rPr>
-        <w:t xml:space="preserve"> Even b</w:t>
+        <w:t xml:space="preserve"> B</w:t>
       </w:r>
       <w:r>
         <w:rPr>
@@ -230,21 +316,58 @@
           <w:rFonts w:cs="Times New Roman"/>
           <w:szCs w:val="24"/>
         </w:rPr>
-        <w:t xml:space="preserve"> United States</w:t>
-      </w:r>
-      <w:r>
-        <w:rPr>
-          <w:rFonts w:cs="Times New Roman"/>
-          <w:szCs w:val="24"/>
-        </w:rPr>
-        <w:t>. On top of that is an independent agency with the legal mandate to addr</w:t>
-      </w:r>
-      <w:r>
-        <w:rPr>
-          <w:rFonts w:cs="Times New Roman"/>
-          <w:szCs w:val="24"/>
-        </w:rPr>
-        <w:t>ess corruption, whose leader, the “vigilance commissioner,”</w:t>
+        <w:t xml:space="preserve"> </w:t>
+      </w:r>
+      <w:r>
+        <w:rPr>
+          <w:rFonts w:cs="Times New Roman"/>
+          <w:szCs w:val="24"/>
+        </w:rPr>
+        <w:t xml:space="preserve">the </w:t>
+      </w:r>
+      <w:r>
+        <w:rPr>
+          <w:rFonts w:cs="Times New Roman"/>
+          <w:szCs w:val="24"/>
+        </w:rPr>
+        <w:t>United States</w:t>
+      </w:r>
+      <w:r>
+        <w:rPr>
+          <w:rFonts w:cs="Times New Roman"/>
+          <w:szCs w:val="24"/>
+        </w:rPr>
+        <w:t xml:space="preserve">. On top of that, </w:t>
+      </w:r>
+      <w:bookmarkStart w:id="0" w:name="_GoBack"/>
+      <w:bookmarkEnd w:id="0"/>
+      <w:r>
+        <w:rPr>
+          <w:rFonts w:cs="Times New Roman"/>
+          <w:szCs w:val="24"/>
+        </w:rPr>
+        <w:t>there is</w:t>
+      </w:r>
+      <w:r>
+        <w:rPr>
+          <w:rFonts w:cs="Times New Roman"/>
+          <w:szCs w:val="24"/>
+        </w:rPr>
+        <w:t xml:space="preserve"> an independent agency with the legal mandate to addr</w:t>
+      </w:r>
+      <w:r>
+        <w:rPr>
+          <w:rFonts w:cs="Times New Roman"/>
+          <w:szCs w:val="24"/>
+        </w:rPr>
+        <w:t xml:space="preserve">ess corruption, </w:t>
+      </w:r>
+      <w:r>
+        <w:rPr>
+          <w:rFonts w:cs="Times New Roman"/>
+          <w:szCs w:val="24"/>
+        </w:rPr>
+        <w:t>whose leader</w:t>
       </w:r>
       <w:r>
         <w:rPr>
@@ -259,6 +382,13 @@
           <w:szCs w:val="24"/>
         </w:rPr>
         <w:t>mocratically elected government</w:t>
+      </w:r>
+      <w:r>
+        <w:rPr>
+          <w:rFonts w:cs="Times New Roman"/>
+          <w:szCs w:val="24"/>
+        </w:rPr>
+        <w:t>,</w:t>
       </w:r>
       <w:r>
         <w:rPr>
@@ -270,6 +400,7 @@
     </w:p>
     <w:p>
       <w:pPr>
+        <w:ind w:firstLine="360"/>
         <w:rPr>
           <w:rFonts w:cs="Times New Roman"/>
           <w:szCs w:val="24"/>
@@ -322,7 +453,14 @@
           <w:rFonts w:cs="Times New Roman"/>
           <w:szCs w:val="24"/>
         </w:rPr>
-        <w:t>, a place that has been deeply mired for years in corruption</w:t>
+        <w:t>, a place</w:t>
+      </w:r>
+      <w:r>
+        <w:rPr>
+          <w:rFonts w:cs="Times New Roman"/>
+          <w:szCs w:val="24"/>
+        </w:rPr>
+        <w:t xml:space="preserve"> deeply mired for years in corruption</w:t>
       </w:r>
       <w:r>
         <w:rPr>
@@ -441,14 +579,28 @@
           <w:rFonts w:cs="Times New Roman"/>
           <w:szCs w:val="24"/>
         </w:rPr>
-        <w:t xml:space="preserve"> even</w:t>
-      </w:r>
-      <w:r>
-        <w:rPr>
-          <w:rFonts w:cs="Times New Roman"/>
-          <w:szCs w:val="24"/>
-        </w:rPr>
-        <w:t xml:space="preserve"> extends well beyond Asia to all corners of the developing world, including Uganda (97.8) and Kenya (83.2). These developing countries all possess, on paper at least, world-class legal and bureaucratic systems. The intensive effort by the development community to spread kno</w:t>
+        <w:t xml:space="preserve"> </w:t>
+      </w:r>
+      <w:r>
+        <w:rPr>
+          <w:rFonts w:cs="Times New Roman"/>
+          <w:szCs w:val="24"/>
+        </w:rPr>
+        <w:t>extends well beyond Asia to all corners of the developing world, including Uganda (97.8) and Kenya (83.2). These developing countries all possess, on paper at least, wo</w:t>
+      </w:r>
+      <w:r>
+        <w:rPr>
+          <w:rFonts w:cs="Times New Roman"/>
+          <w:szCs w:val="24"/>
+        </w:rPr>
+        <w:t>rld-class legal</w:t>
+      </w:r>
+      <w:r>
+        <w:rPr>
+          <w:rFonts w:cs="Times New Roman"/>
+          <w:szCs w:val="24"/>
+        </w:rPr>
+        <w:t xml:space="preserve"> systems. The intensive effort by the development community to spread kno</w:t>
       </w:r>
       <w:r>
         <w:rPr>
@@ -474,6 +626,7 @@
     </w:p>
     <w:p>
       <w:pPr>
+        <w:ind w:firstLine="360"/>
         <w:rPr>
           <w:rFonts w:cs="Times New Roman"/>
           <w:szCs w:val="24"/>
@@ -498,7 +651,42 @@
           <w:rFonts w:cs="Times New Roman"/>
           <w:szCs w:val="24"/>
         </w:rPr>
-        <w:t xml:space="preserve"> Unfortunately, the rate of improvement of governance on the ground has been glacially low. Even if we </w:t>
+        <w:t xml:space="preserve"> Unfortunately</w:t>
+      </w:r>
+      <w:r>
+        <w:rPr>
+          <w:rFonts w:cs="Times New Roman"/>
+          <w:szCs w:val="24"/>
+        </w:rPr>
+        <w:t xml:space="preserve"> not</w:t>
+      </w:r>
+      <w:r>
+        <w:rPr>
+          <w:rFonts w:cs="Times New Roman"/>
+          <w:szCs w:val="24"/>
+        </w:rPr>
+        <w:t xml:space="preserve">, </w:t>
+      </w:r>
+      <w:r>
+        <w:rPr>
+          <w:rFonts w:cs="Times New Roman"/>
+          <w:szCs w:val="24"/>
+        </w:rPr>
+        <w:t xml:space="preserve">as </w:t>
+      </w:r>
+      <w:r>
+        <w:rPr>
+          <w:rFonts w:cs="Times New Roman"/>
+          <w:szCs w:val="24"/>
+        </w:rPr>
+        <w:t>the rate of progress remains</w:t>
+      </w:r>
+      <w:r>
+        <w:rPr>
+          <w:rFonts w:cs="Times New Roman"/>
+          <w:szCs w:val="24"/>
+        </w:rPr>
+        <w:t xml:space="preserve"> glacially low. Even if we </w:t>
       </w:r>
       <w:r>
         <w:rPr>
@@ -533,7 +721,49 @@
           <w:rFonts w:cs="Times New Roman"/>
           <w:szCs w:val="24"/>
         </w:rPr>
-        <w:t xml:space="preserve"> of years, in order to catch up with the standard of today Singapore.</w:t>
+        <w:t xml:space="preserve"> of years, in order to catch up with the stand</w:t>
+      </w:r>
+      <w:r>
+        <w:rPr>
+          <w:rFonts w:cs="Times New Roman"/>
+          <w:szCs w:val="24"/>
+        </w:rPr>
+        <w:t>ard of today Singapore</w:t>
+      </w:r>
+      <w:r>
+        <w:rPr>
+          <w:rFonts w:cs="Times New Roman"/>
+          <w:szCs w:val="24"/>
+        </w:rPr>
+        <w:t xml:space="preserve"> </w:t>
+      </w:r>
+      <w:r>
+        <w:rPr>
+          <w:rFonts w:cs="Times New Roman"/>
+          <w:szCs w:val="24"/>
+        </w:rPr>
+        <w:t>(</w:t>
+      </w:r>
+      <w:r>
+        <w:rPr>
+          <w:rFonts w:cs="Times New Roman"/>
+          <w:szCs w:val="24"/>
+        </w:rPr>
+        <w:t>Pritchett</w:t>
+      </w:r>
+      <w:r>
+        <w:rPr>
+          <w:rFonts w:cs="Times New Roman"/>
+          <w:szCs w:val="24"/>
+        </w:rPr>
+        <w:t xml:space="preserve"> et al. 2010</w:t>
+      </w:r>
+      <w:r>
+        <w:rPr>
+          <w:rFonts w:cs="Times New Roman"/>
+          <w:szCs w:val="24"/>
+        </w:rPr>
+        <w:t>).</w:t>
       </w:r>
       <w:r>
         <w:rPr>
@@ -541,6 +771,14 @@
           <w:rFonts w:cs="Times New Roman"/>
           <w:szCs w:val="24"/>
         </w:rPr>
+        <w:t xml:space="preserve"> </w:t>
+      </w:r>
+      <w:r>
+        <w:rPr>
+          <w:rStyle w:val="FootnoteReference"/>
+          <w:rFonts w:cs="Times New Roman"/>
+          <w:szCs w:val="24"/>
+        </w:rPr>
         <w:footnoteReference w:id="1"/>
       </w:r>
       <w:r>
@@ -555,14 +793,21 @@
           <w:rFonts w:cs="Times New Roman"/>
           <w:szCs w:val="24"/>
         </w:rPr>
-        <w:t xml:space="preserve">(CITE Pritchett). </w:t>
-      </w:r>
-      <w:r>
-        <w:rPr>
-          <w:rFonts w:cs="Times New Roman"/>
-          <w:szCs w:val="24"/>
-        </w:rPr>
-        <w:t>Our relentless effort to promote best practice in institutional form has led to improvement, but only in the sense that a new anti-corruption law passed with little effect is an improvement, and only in the sense that development finally achieved after hundreds of years is a success</w:t>
+        <w:t>Our relentless effort to promote best practice in institutional form has led to improvement, but only in the sense that a new anti-corruption law passed with little effect is an im</w:t>
+      </w:r>
+      <w:r>
+        <w:rPr>
+          <w:rFonts w:cs="Times New Roman"/>
+          <w:szCs w:val="24"/>
+        </w:rPr>
+        <w:t>provement, and</w:t>
+      </w:r>
+      <w:r>
+        <w:rPr>
+          <w:rFonts w:cs="Times New Roman"/>
+          <w:szCs w:val="24"/>
+        </w:rPr>
+        <w:t xml:space="preserve"> that development finally achieved after hundreds of years is a success</w:t>
       </w:r>
       <w:r>
         <w:rPr>
@@ -574,6 +819,7 @@
     </w:p>
     <w:p>
       <w:pPr>
+        <w:ind w:firstLine="360"/>
         <w:rPr>
           <w:rFonts w:cs="Times New Roman"/>
           <w:szCs w:val="24"/>
@@ -591,7 +837,7 @@
           <w:rFonts w:cs="Times New Roman"/>
           <w:szCs w:val="24"/>
         </w:rPr>
-        <w:t>that all forms of technical assistance and</w:t>
+        <w:t>all forms of technical assistance and</w:t>
       </w:r>
       <w:r>
         <w:rPr>
@@ -696,11 +942,12 @@
           <w:rFonts w:cs="Times New Roman"/>
           <w:szCs w:val="24"/>
         </w:rPr>
-        <w:t xml:space="preserve"> straightforward as treating viruses or pouring concrete.</w:t>
+        <w:t xml:space="preserve"> straightforward as pouring concrete or combating viruses.</w:t>
       </w:r>
     </w:p>
     <w:p>
       <w:pPr>
+        <w:ind w:firstLine="360"/>
         <w:rPr>
           <w:rFonts w:cs="Times New Roman"/>
           <w:szCs w:val="24"/>
@@ -712,7 +959,42 @@
           <w:szCs w:val="24"/>
         </w:rPr>
         <w:lastRenderedPageBreak/>
-        <w:t xml:space="preserve">That is the short answer to why implementation fails. This paper will provide the longer answer, explaining how reform initiatives, from both supply and demand side, erroneously assume that the state and the citizens are monolithic entities with a single-minded interest in better governance. </w:t>
+        <w:t>And t</w:t>
+      </w:r>
+      <w:r>
+        <w:rPr>
+          <w:rFonts w:cs="Times New Roman"/>
+          <w:szCs w:val="24"/>
+        </w:rPr>
+        <w:t xml:space="preserve">hat is the short answer to why implementation </w:t>
+      </w:r>
+      <w:r>
+        <w:rPr>
+          <w:rFonts w:cs="Times New Roman"/>
+          <w:szCs w:val="24"/>
+        </w:rPr>
+        <w:t xml:space="preserve">often </w:t>
+      </w:r>
+      <w:r>
+        <w:rPr>
+          <w:rFonts w:cs="Times New Roman"/>
+          <w:szCs w:val="24"/>
+        </w:rPr>
+        <w:t>fails. This paper will provide the longer answer, explaining how reform initiatives, from both supply and demand side</w:t>
+      </w:r>
+      <w:r>
+        <w:rPr>
+          <w:rFonts w:cs="Times New Roman"/>
+          <w:szCs w:val="24"/>
+        </w:rPr>
+        <w:t>s</w:t>
+      </w:r>
+      <w:r>
+        <w:rPr>
+          <w:rFonts w:cs="Times New Roman"/>
+          <w:szCs w:val="24"/>
+        </w:rPr>
+        <w:t xml:space="preserve">, erroneously assume that the state and the citizens are monolithic entities with a single-minded interest in better governance. </w:t>
       </w:r>
       <w:r>
         <w:rPr>
@@ -748,22 +1030,44 @@
           <w:rFonts w:cs="Times New Roman"/>
           <w:szCs w:val="24"/>
         </w:rPr>
-        <w:t xml:space="preserve"> the official and the citizen) is immediate and concentrated, whereas the cost of poor governance is dispersed and opaque. Improving governance and fighting corruption, therefore, are fundamentally about building the political will that unites the people and reform-minded officials.</w:t>
+        <w:t xml:space="preserve"> the official and the citizen) is immediate and concentrated, whereas the cost of poor governance is dispersed and opaque. Improving governance and fighting corruption, therefore, are fundamentally about building the po</w:t>
+      </w:r>
+      <w:r>
+        <w:rPr>
+          <w:rFonts w:cs="Times New Roman"/>
+          <w:szCs w:val="24"/>
+        </w:rPr>
+        <w:t>litical will that rallies the people and reform-minded officials under the promise of change.</w:t>
       </w:r>
     </w:p>
     <w:p>
       <w:pPr>
-        <w:rPr>
-          <w:rFonts w:cs="Times New Roman"/>
-          <w:szCs w:val="24"/>
-        </w:rPr>
-      </w:pPr>
-      <w:r>
-        <w:rPr>
-          <w:rFonts w:cs="Times New Roman"/>
-          <w:szCs w:val="24"/>
-        </w:rPr>
-        <w:t>Keeping in mind its key message about political will as the prerequisite of reform, this paper is structured accordingly. The first section analyzes the theoretical framework of current governance initiative, showing that it think of governance as a principal-agent, instead of a collective action, problem. This thinking leads to the mistaken belief that the greatest obstacle to reform is a lack of resource and design expertise, both of which institutions such as the ADB are eager to provide. The second section discusses several case studies to emphasize that reform has always been a deeply political, not bureaucratic, matter, and that its success and failure has always depended on overcoming the collective action problem. The third section proposes the wide adoption of “Indicators and Benchmarks”</w:t>
+        <w:ind w:firstLine="360"/>
+        <w:rPr>
+          <w:rFonts w:cs="Times New Roman"/>
+          <w:szCs w:val="24"/>
+        </w:rPr>
+      </w:pPr>
+      <w:r>
+        <w:rPr>
+          <w:rFonts w:cs="Times New Roman"/>
+          <w:szCs w:val="24"/>
+        </w:rPr>
+        <w:t xml:space="preserve">Keeping in mind its key message about political will as the prerequisite of reform, this paper is structured accordingly. The first section analyzes the theoretical framework of current governance initiative, showing that it think of governance as a principal-agent, instead of a collective action, problem. This thinking leads to the mistaken belief that the greatest obstacle to reform is a lack of resource and design expertise, both of which institutions such as the ADB are eager to provide. The second section discusses several case studies to emphasize that reform has always been a deeply political, not bureaucratic, matter, and </w:t>
+      </w:r>
+      <w:r>
+        <w:rPr>
+          <w:rFonts w:cs="Times New Roman"/>
+          <w:szCs w:val="24"/>
+        </w:rPr>
+        <w:t>that its success and failure have</w:t>
+      </w:r>
+      <w:r>
+        <w:rPr>
+          <w:rFonts w:cs="Times New Roman"/>
+          <w:szCs w:val="24"/>
+        </w:rPr>
+        <w:t xml:space="preserve"> always depended on overcoming the collective action problem. The third section proposes the wide adoption of “Indicators and Benchmarks”</w:t>
       </w:r>
       <w:r>
         <w:rPr>
@@ -782,6 +1086,7 @@
     </w:p>
     <w:p>
       <w:pPr>
+        <w:ind w:firstLine="360"/>
         <w:rPr>
           <w:rFonts w:cs="Times New Roman"/>
           <w:szCs w:val="24"/>
@@ -822,8 +1127,6 @@
         </w:rPr>
         <w:t xml:space="preserve"> trajectory</w:t>
       </w:r>
-      <w:bookmarkStart w:id="0" w:name="_GoBack"/>
-      <w:bookmarkEnd w:id="0"/>
       <w:r>
         <w:rPr>
           <w:rFonts w:cs="Times New Roman"/>
@@ -1797,7 +2100,7 @@
 </file>
 
 <file path=customXml/itemProps1.xml><?xml version="1.0" encoding="utf-8"?>
-<ds:datastoreItem xmlns:ds="http://schemas.openxmlformats.org/officeDocument/2006/customXml" ds:itemID="{38023FC3-AEE0-4487-99D5-0457A0DA29C4}">
+<ds:datastoreItem xmlns:ds="http://schemas.openxmlformats.org/officeDocument/2006/customXml" ds:itemID="{44E6DABE-4AC3-4E0B-842A-21D1C82C469C}">
   <ds:schemaRefs>
     <ds:schemaRef ds:uri="http://schemas.openxmlformats.org/officeDocument/2006/bibliography"/>
   </ds:schemaRefs>

</xml_diff>